<commit_message>
Merged PR 2743: Merge NPR 5.55 converted to AL and fix issues.
</commit_message>
<xml_diff>
--- a/NpRv Voucher 2.docx
+++ b/NpRv Voucher 2.docx
@@ -54,15 +54,17 @@
  
          < E m a i l T e m p l a t e C o d e _ N p R v V o u c h e r > E m a i l T e m p l a t e C o d e _ N p R v V o u c h e r < / E m a i l T e m p l a t e C o d e _ N p R v V o u c h e r >   
+         < E n d i n g D a t e _ D a t e F o r m a t > E n d i n g D a t e _ D a t e F o r m a t < / E n d i n g D a t e _ D a t e F o r m a t > + 
          < E n d i n g D a t e _ N p R v V o u c h e r > E n d i n g D a t e _ N p R v V o u c h e r < / E n d i n g D a t e _ N p R v V o u c h e r >   
          < I n i t i a l A m o u n t _ N p R v V o u c h e r > I n i t i a l A m o u n t _ N p R v V o u c h e r < / I n i t i a l A m o u n t _ N p R v V o u c h e r >   
          < I n u s e Q u a n t i t y _ N p R v V o u c h e r > I n u s e Q u a n t i t y _ N p R v V o u c h e r < / I n u s e Q u a n t i t y _ N p R v V o u c h e r >   
-         < I n u s e Q u a n t i t y E x t e r n a l _ N p R v V o u c h e r > I n u s e Q u a n t i t y E x t e r n a l _ N p R v V o u c h e r < / I n u s e Q u a n t i t y E x t e r n a l _ N p R v V o u c h e r > +         < I s s u e D a t e _ N p R v V o u c h e r > I s s u e D a t e _ N p R v V o u c h e r < / I s s u e D a t e _ N p R v V o u c h e r >   
-         < I s s u e D a t e _ N p R v V o u c h e r > I s s u e D a t e _ N p R v V o u c h e r < / I s s u e D a t e _ N p R v V o u c h e r > +         < I s s u e d D a t e _ D a t e F o r m a t > I s s u e d D a t e _ D a t e F o r m a t < / I s s u e d D a t e _ D a t e F o r m a t >   
          < I s s u e D o c u m e n t N o _ N p R v V o u c h e r > I s s u e D o c u m e n t N o _ N p R v V o u c h e r < / I s s u e D o c u m e n t N o _ N p R v V o u c h e r >   
@@ -104,6 +106,8 @@
  
          < S M S T e m p l a t e C o d e _ N p R v V o u c h e r > S M S T e m p l a t e C o d e _ N p R v V o u c h e r < / S M S T e m p l a t e C o d e _ N p R v V o u c h e r >   
+         < S t a r t i n g D a t e _ D a t e F o r m a t > S t a r t i n g D a t e _ D a t e F o r m a t < / S t a r t i n g D a t e _ D a t e F o r m a t > + 
          < S t a r t i n g D a t e _ N p R v V o u c h e r > S t a r t i n g D a t e _ N p R v V o u c h e r < / S t a r t i n g D a t e _ N p R v V o u c h e r >   
          < V a l i d a t e V o u c h e r M o d u l e _ N p R v V o u c h e r > V a l i d a t e V o u c h e r M o d u l e _ N p R v V o u c h e r < / V a l i d a t e V o u c h e r M o d u l e _ N p R v V o u c h e r > 
</xml_diff>